<commit_message>
Điều chỉnh ctsv theo yc
- Chữ detail -> Chi tiết dịch vụ
- Chỉnh các phiếu in
</commit_message>
<xml_diff>
--- a/nuce.web.api/Templates/Ctsv/ve_xe_bus.docx
+++ b/nuce.web.api/Templates/Ctsv/ve_xe_bus.docx
@@ -160,7 +160,7 @@
                       </mc:Choice>
                       <mc:Fallback>
                         <w:pict>
-                          <v:line w14:anchorId="10D08E0C" id="Line 39" o:spid="_x0000_s1026" style="position:absolute;z-index:251664384;visibility:visible;mso-wrap-style:square;mso-width-percent:0;mso-height-percent:0;mso-wrap-distance-left:9pt;mso-wrap-distance-top:-3e-5mm;mso-wrap-distance-right:9pt;mso-wrap-distance-bottom:-3e-5mm;mso-position-horizontal:absolute;mso-position-horizontal-relative:text;mso-position-vertical:absolute;mso-position-vertical-relative:text;mso-width-percent:0;mso-height-percent:0;mso-width-relative:page;mso-height-relative:page" from="66.6pt,.7pt" to="111.6pt,.7pt" o:gfxdata="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"/>
+                          <v:line w14:anchorId="16BD80AB" id="Line 39" o:spid="_x0000_s1026" style="position:absolute;z-index:251664384;visibility:visible;mso-wrap-style:square;mso-width-percent:0;mso-height-percent:0;mso-wrap-distance-left:9pt;mso-wrap-distance-top:-3e-5mm;mso-wrap-distance-right:9pt;mso-wrap-distance-bottom:-3e-5mm;mso-position-horizontal:absolute;mso-position-horizontal-relative:text;mso-position-vertical:absolute;mso-position-vertical-relative:text;mso-width-percent:0;mso-height-percent:0;mso-width-relative:page;mso-height-relative:page" from="66.6pt,.7pt" to="111.6pt,.7pt" o:gfxdata="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"/>
                         </w:pict>
                       </mc:Fallback>
                     </mc:AlternateContent>
@@ -310,7 +310,7 @@
                       </mc:Choice>
                       <mc:Fallback>
                         <w:pict>
-                          <v:line w14:anchorId="03A44391" id="Line 19" o:spid="_x0000_s1026" style="position:absolute;z-index:251656192;visibility:visible;mso-wrap-style:square;mso-width-percent:0;mso-height-percent:0;mso-wrap-distance-left:9pt;mso-wrap-distance-top:-3e-5mm;mso-wrap-distance-right:9pt;mso-wrap-distance-bottom:-3e-5mm;mso-position-horizontal:absolute;mso-position-horizontal-relative:text;mso-position-vertical:absolute;mso-position-vertical-relative:text;mso-width-percent:0;mso-height-percent:0;mso-width-relative:page;mso-height-relative:page" from="49.95pt,4.15pt" to="148.95pt,4.15pt" o:gfxdata="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" strokecolor="navy"/>
+                          <v:line w14:anchorId="1FB4ECFF" id="Line 19" o:spid="_x0000_s1026" style="position:absolute;z-index:251656192;visibility:visible;mso-wrap-style:square;mso-width-percent:0;mso-height-percent:0;mso-wrap-distance-left:9pt;mso-wrap-distance-top:-3e-5mm;mso-wrap-distance-right:9pt;mso-wrap-distance-bottom:-3e-5mm;mso-position-horizontal:absolute;mso-position-horizontal-relative:text;mso-position-vertical:absolute;mso-position-vertical-relative:text;mso-width-percent:0;mso-height-percent:0;mso-width-relative:page;mso-height-relative:page" from="49.95pt,4.15pt" to="148.95pt,4.15pt" o:gfxdata="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" strokecolor="navy"/>
                         </w:pict>
                       </mc:Fallback>
                     </mc:AlternateContent>
@@ -833,8 +833,6 @@
                 <w:szCs w:val="18"/>
               </w:rPr>
             </w:pPr>
-            <w:bookmarkStart w:id="2" w:name="_GoBack"/>
-            <w:bookmarkEnd w:id="2"/>
             <w:r>
               <w:rPr>
                 <w:rFonts w:ascii="Times New Roman" w:hAnsi="Times New Roman"/>
@@ -1011,7 +1009,7 @@
                 <w:sz w:val="18"/>
                 <w:szCs w:val="18"/>
               </w:rPr>
-              <w:t xml:space="preserve"> Họ và tên </w:t>
+              <w:t xml:space="preserve">Họ và tên </w:t>
             </w:r>
             <w:r>
               <w:rPr>
@@ -1107,7 +1105,7 @@
                 <w:sz w:val="19"/>
                 <w:szCs w:val="19"/>
               </w:rPr>
-              <w:t xml:space="preserve">    Địa chỉ: </w:t>
+              <w:t xml:space="preserve">Địa chỉ: </w:t>
             </w:r>
             <w:r>
               <w:rPr>
@@ -1620,7 +1618,10 @@
                       <w:lang w:val="vi-VN"/>
                     </w:rPr>
                   </w:pPr>
-                  <w:r>
+                </w:p>
+                <w:p>
+                  <w:pPr>
+                    <w:jc w:val="center"/>
                     <w:rPr>
                       <w:rFonts w:ascii="Times New Roman" w:hAnsi="Times New Roman"/>
                       <w:i/>
@@ -1628,15 +1629,13 @@
                       <w:szCs w:val="18"/>
                       <w:lang w:val="vi-VN"/>
                     </w:rPr>
-                    <w:t>(Đã ký)</w:t>
-                  </w:r>
-                </w:p>
-                <w:p>
-                  <w:pPr>
-                    <w:jc w:val="center"/>
-                    <w:rPr>
-                      <w:rFonts w:ascii="Times New Roman" w:hAnsi="Times New Roman"/>
-                      <w:b w:val="0"/>
+                  </w:pPr>
+                </w:p>
+                <w:p>
+                  <w:pPr>
+                    <w:jc w:val="center"/>
+                    <w:rPr>
+                      <w:rFonts w:ascii="Times New Roman" w:hAnsi="Times New Roman"/>
                       <w:i/>
                       <w:sz w:val="18"/>
                       <w:szCs w:val="18"/>
@@ -1649,7 +1648,6 @@
                     <w:jc w:val="center"/>
                     <w:rPr>
                       <w:rFonts w:ascii="Times New Roman" w:hAnsi="Times New Roman"/>
-                      <w:b w:val="0"/>
                       <w:i/>
                       <w:sz w:val="18"/>
                       <w:szCs w:val="18"/>
@@ -1662,7 +1660,6 @@
                     <w:jc w:val="center"/>
                     <w:rPr>
                       <w:rFonts w:ascii="Times New Roman" w:hAnsi="Times New Roman"/>
-                      <w:b w:val="0"/>
                       <w:i/>
                       <w:sz w:val="18"/>
                       <w:szCs w:val="18"/>
@@ -1675,20 +1672,59 @@
                     <w:jc w:val="center"/>
                     <w:rPr>
                       <w:rFonts w:ascii="Times New Roman" w:hAnsi="Times New Roman"/>
+                      <w:b w:val="0"/>
                       <w:i/>
                       <w:sz w:val="18"/>
                       <w:szCs w:val="18"/>
                       <w:lang w:val="vi-VN"/>
                     </w:rPr>
                   </w:pPr>
-                  <w:r>
-                    <w:rPr>
-                      <w:rFonts w:ascii="Times New Roman" w:hAnsi="Times New Roman"/>
+                </w:p>
+                <w:p>
+                  <w:pPr>
+                    <w:jc w:val="center"/>
+                    <w:rPr>
+                      <w:rFonts w:ascii="Times New Roman" w:hAnsi="Times New Roman"/>
+                      <w:b w:val="0"/>
                       <w:i/>
                       <w:sz w:val="18"/>
                       <w:szCs w:val="18"/>
                       <w:lang w:val="vi-VN"/>
                     </w:rPr>
+                  </w:pPr>
+                </w:p>
+                <w:p>
+                  <w:pPr>
+                    <w:jc w:val="center"/>
+                    <w:rPr>
+                      <w:rFonts w:ascii="Times New Roman" w:hAnsi="Times New Roman"/>
+                      <w:b w:val="0"/>
+                      <w:i/>
+                      <w:sz w:val="18"/>
+                      <w:szCs w:val="18"/>
+                      <w:lang w:val="vi-VN"/>
+                    </w:rPr>
+                  </w:pPr>
+                </w:p>
+                <w:p>
+                  <w:pPr>
+                    <w:jc w:val="center"/>
+                    <w:rPr>
+                      <w:rFonts w:ascii="Times New Roman" w:hAnsi="Times New Roman"/>
+                      <w:i/>
+                      <w:sz w:val="18"/>
+                      <w:szCs w:val="18"/>
+                      <w:lang w:val="vi-VN"/>
+                    </w:rPr>
+                  </w:pPr>
+                  <w:r>
+                    <w:rPr>
+                      <w:rFonts w:ascii="Times New Roman" w:hAnsi="Times New Roman"/>
+                      <w:i/>
+                      <w:sz w:val="18"/>
+                      <w:szCs w:val="18"/>
+                      <w:lang w:val="vi-VN"/>
+                    </w:rPr>
                     <w:t>&lt;ho_ten&gt;</w:t>
                   </w:r>
                 </w:p>
@@ -1696,7 +1732,6 @@
               <w:tc>
                 <w:tcPr>
                   <w:tcW w:w="5220" w:type="dxa"/>
-                  <w:vAlign w:val="center"/>
                 </w:tcPr>
                 <w:p>
                   <w:pPr>
@@ -1708,15 +1743,17 @@
                       <w:lang w:val="vi-VN"/>
                     </w:rPr>
                   </w:pPr>
-                  <w:r>
+                </w:p>
+                <w:p>
+                  <w:pPr>
+                    <w:jc w:val="center"/>
                     <w:rPr>
                       <w:rFonts w:ascii="Times New Roman" w:hAnsi="Times New Roman"/>
                       <w:sz w:val="18"/>
                       <w:szCs w:val="18"/>
                       <w:lang w:val="vi-VN"/>
                     </w:rPr>
-                    <w:t>Xác nhận</w:t>
-                  </w:r>
+                  </w:pPr>
                   <w:r>
                     <w:rPr>
                       <w:rFonts w:ascii="Times New Roman" w:hAnsi="Times New Roman"/>
@@ -1724,17 +1761,20 @@
                       <w:szCs w:val="18"/>
                       <w:lang w:val="vi-VN"/>
                     </w:rPr>
-                    <w:t xml:space="preserve"> của Trường Đại học </w:t>
-                  </w:r>
-                  <w:r>
-                    <w:rPr>
-                      <w:rFonts w:ascii="Times New Roman" w:hAnsi="Times New Roman"/>
+                    <w:t>&lt;chuc_danh_nguoi_ky&gt;</w:t>
+                  </w:r>
+                </w:p>
+                <w:p>
+                  <w:pPr>
+                    <w:jc w:val="center"/>
+                    <w:rPr>
+                      <w:rFonts w:ascii="Times New Roman" w:hAnsi="Times New Roman"/>
+                      <w:b w:val="0"/>
                       <w:sz w:val="18"/>
                       <w:szCs w:val="18"/>
                       <w:lang w:val="vi-VN"/>
                     </w:rPr>
-                    <w:t>Xây dựng</w:t>
-                  </w:r>
+                  </w:pPr>
                 </w:p>
                 <w:p>
                   <w:pPr>
@@ -1795,6 +1835,8 @@
                       <w:lang w:val="vi-VN"/>
                     </w:rPr>
                   </w:pPr>
+                  <w:bookmarkStart w:id="2" w:name="_GoBack"/>
+                  <w:bookmarkEnd w:id="2"/>
                 </w:p>
                 <w:p>
                   <w:pPr>
@@ -1819,54 +1861,15 @@
                       <w:lang w:val="vi-VN"/>
                     </w:rPr>
                   </w:pPr>
-                </w:p>
-                <w:p>
-                  <w:pPr>
-                    <w:jc w:val="center"/>
-                    <w:rPr>
-                      <w:rFonts w:ascii="Times New Roman" w:hAnsi="Times New Roman"/>
-                      <w:b w:val="0"/>
+                  <w:r>
+                    <w:rPr>
+                      <w:rFonts w:ascii="Times New Roman" w:hAnsi="Times New Roman"/>
                       <w:sz w:val="18"/>
                       <w:szCs w:val="18"/>
                       <w:lang w:val="vi-VN"/>
                     </w:rPr>
-                  </w:pPr>
-                </w:p>
-                <w:p>
-                  <w:pPr>
-                    <w:jc w:val="center"/>
-                    <w:rPr>
-                      <w:rFonts w:ascii="Times New Roman" w:hAnsi="Times New Roman"/>
-                      <w:b w:val="0"/>
-                      <w:sz w:val="18"/>
-                      <w:szCs w:val="18"/>
-                      <w:lang w:val="vi-VN"/>
-                    </w:rPr>
-                  </w:pPr>
-                </w:p>
-                <w:p>
-                  <w:pPr>
-                    <w:jc w:val="center"/>
-                    <w:rPr>
-                      <w:rFonts w:ascii="Times New Roman" w:hAnsi="Times New Roman"/>
-                      <w:b w:val="0"/>
-                      <w:sz w:val="18"/>
-                      <w:szCs w:val="18"/>
-                      <w:lang w:val="vi-VN"/>
-                    </w:rPr>
-                  </w:pPr>
-                </w:p>
-                <w:p>
-                  <w:pPr>
-                    <w:jc w:val="center"/>
-                    <w:rPr>
-                      <w:rFonts w:ascii="Times New Roman" w:hAnsi="Times New Roman"/>
-                      <w:b w:val="0"/>
-                      <w:sz w:val="18"/>
-                      <w:szCs w:val="18"/>
-                      <w:lang w:val="vi-VN"/>
-                    </w:rPr>
-                  </w:pPr>
+                    <w:t>&lt;ten_nguoi_ky&gt;</w:t>
+                  </w:r>
                 </w:p>
                 <w:p>
                   <w:pPr>
@@ -7121,7 +7124,7 @@
 </file>
 
 <file path=customXml/itemProps1.xml><?xml version="1.0" encoding="utf-8"?>
-<ds:datastoreItem xmlns:ds="http://schemas.openxmlformats.org/officeDocument/2006/customXml" ds:itemID="{374B189C-41D4-49EF-8BDE-F591F8DB2443}">
+<ds:datastoreItem xmlns:ds="http://schemas.openxmlformats.org/officeDocument/2006/customXml" ds:itemID="{8BA37681-2248-4279-8E40-B6B1204CCF29}">
   <ds:schemaRefs>
     <ds:schemaRef ds:uri="http://schemas.openxmlformats.org/officeDocument/2006/bibliography"/>
   </ds:schemaRefs>

</xml_diff>

<commit_message>
Thêm tuỳ chọn ngày hẹn TH nhiều yêu cầu
- Sửa giao diện
</commit_message>
<xml_diff>
--- a/nuce.web.api/Templates/Ctsv/ve_xe_bus.docx
+++ b/nuce.web.api/Templates/Ctsv/ve_xe_bus.docx
@@ -160,7 +160,7 @@
                       </mc:Choice>
                       <mc:Fallback>
                         <w:pict>
-                          <v:line w14:anchorId="16BD80AB" id="Line 39" o:spid="_x0000_s1026" style="position:absolute;z-index:251664384;visibility:visible;mso-wrap-style:square;mso-width-percent:0;mso-height-percent:0;mso-wrap-distance-left:9pt;mso-wrap-distance-top:-3e-5mm;mso-wrap-distance-right:9pt;mso-wrap-distance-bottom:-3e-5mm;mso-position-horizontal:absolute;mso-position-horizontal-relative:text;mso-position-vertical:absolute;mso-position-vertical-relative:text;mso-width-percent:0;mso-height-percent:0;mso-width-relative:page;mso-height-relative:page" from="66.6pt,.7pt" to="111.6pt,.7pt" o:gfxdata="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"/>
+                          <v:line w14:anchorId="1EBBCDEB" id="Line 39" o:spid="_x0000_s1026" style="position:absolute;z-index:251664384;visibility:visible;mso-wrap-style:square;mso-width-percent:0;mso-height-percent:0;mso-wrap-distance-left:9pt;mso-wrap-distance-top:-3e-5mm;mso-wrap-distance-right:9pt;mso-wrap-distance-bottom:-3e-5mm;mso-position-horizontal:absolute;mso-position-horizontal-relative:text;mso-position-vertical:absolute;mso-position-vertical-relative:text;mso-width-percent:0;mso-height-percent:0;mso-width-relative:page;mso-height-relative:page" from="66.6pt,.7pt" to="111.6pt,.7pt" o:gfxdata="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"/>
                         </w:pict>
                       </mc:Fallback>
                     </mc:AlternateContent>
@@ -310,7 +310,7 @@
                       </mc:Choice>
                       <mc:Fallback>
                         <w:pict>
-                          <v:line w14:anchorId="1FB4ECFF" id="Line 19" o:spid="_x0000_s1026" style="position:absolute;z-index:251656192;visibility:visible;mso-wrap-style:square;mso-width-percent:0;mso-height-percent:0;mso-wrap-distance-left:9pt;mso-wrap-distance-top:-3e-5mm;mso-wrap-distance-right:9pt;mso-wrap-distance-bottom:-3e-5mm;mso-position-horizontal:absolute;mso-position-horizontal-relative:text;mso-position-vertical:absolute;mso-position-vertical-relative:text;mso-width-percent:0;mso-height-percent:0;mso-width-relative:page;mso-height-relative:page" from="49.95pt,4.15pt" to="148.95pt,4.15pt" o:gfxdata="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" strokecolor="navy"/>
+                          <v:line w14:anchorId="016D99F3" id="Line 19" o:spid="_x0000_s1026" style="position:absolute;z-index:251656192;visibility:visible;mso-wrap-style:square;mso-width-percent:0;mso-height-percent:0;mso-wrap-distance-left:9pt;mso-wrap-distance-top:-3e-5mm;mso-wrap-distance-right:9pt;mso-wrap-distance-bottom:-3e-5mm;mso-position-horizontal:absolute;mso-position-horizontal-relative:text;mso-position-vertical:absolute;mso-position-vertical-relative:text;mso-width-percent:0;mso-height-percent:0;mso-width-relative:page;mso-height-relative:page" from="49.95pt,4.15pt" to="148.95pt,4.15pt" o:gfxdata="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" strokecolor="navy"/>
                         </w:pict>
                       </mc:Fallback>
                     </mc:AlternateContent>
@@ -396,13 +396,13 @@
                     <wp:anchor distT="0" distB="0" distL="114300" distR="114300" simplePos="0" relativeHeight="251657728" behindDoc="0" locked="0" layoutInCell="1" allowOverlap="1" wp14:anchorId="6044DBE6" wp14:editId="4CB5021C">
                       <wp:simplePos x="0" y="0"/>
                       <wp:positionH relativeFrom="column">
-                        <wp:posOffset>4038151</wp:posOffset>
+                        <wp:posOffset>4039427</wp:posOffset>
                       </wp:positionH>
                       <wp:positionV relativeFrom="paragraph">
-                        <wp:posOffset>58120</wp:posOffset>
+                        <wp:posOffset>55712</wp:posOffset>
                       </wp:positionV>
-                      <wp:extent cx="685165" cy="875030"/>
-                      <wp:effectExtent l="0" t="0" r="19685" b="20320"/>
+                      <wp:extent cx="715992" cy="875030"/>
+                      <wp:effectExtent l="0" t="0" r="27305" b="20320"/>
                       <wp:wrapNone/>
                       <wp:docPr id="5" name="SHAPE_FILL_AVATAR_2"/>
                       <wp:cNvGraphicFramePr>
@@ -417,24 +417,12 @@
                             <wps:spPr bwMode="auto">
                               <a:xfrm>
                                 <a:off x="0" y="0"/>
-                                <a:ext cx="685165" cy="875030"/>
+                                <a:ext cx="715992" cy="875030"/>
                               </a:xfrm>
                               <a:prstGeom prst="rect">
                                 <a:avLst/>
                               </a:prstGeom>
-                              <a:blipFill dpi="0" rotWithShape="1">
-                                <a:blip r:embed="rId5">
-                                  <a:extLst>
-                                    <a:ext uri="{28A0092B-C50C-407E-A947-70E740481C1C}">
-                                      <a14:useLocalDpi xmlns:a14="http://schemas.microsoft.com/office/drawing/2010/main" val="0"/>
-                                    </a:ext>
-                                  </a:extLst>
-                                </a:blip>
-                                <a:srcRect/>
-                                <a:stretch>
-                                  <a:fillRect/>
-                                </a:stretch>
-                              </a:blipFill>
+                              <a:noFill/>
                               <a:ln w="9525">
                                 <a:solidFill>
                                   <a:srgbClr val="000000"/>
@@ -467,6 +455,26 @@
                                     </w:rPr>
                                   </w:pPr>
                                 </w:p>
+                                <w:p>
+                                  <w:pPr>
+                                    <w:jc w:val="center"/>
+                                    <w:rPr>
+                                      <w:rFonts w:ascii="Times New Roman" w:hAnsi="Times New Roman"/>
+                                      <w:b w:val="0"/>
+                                      <w:sz w:val="18"/>
+                                      <w:szCs w:val="18"/>
+                                    </w:rPr>
+                                  </w:pPr>
+                                  <w:r>
+                                    <w:rPr>
+                                      <w:rFonts w:ascii="Times New Roman" w:hAnsi="Times New Roman"/>
+                                      <w:b w:val="0"/>
+                                      <w:sz w:val="18"/>
+                                      <w:szCs w:val="18"/>
+                                    </w:rPr>
+                                    <w:t>DÁN ẢNH</w:t>
+                                  </w:r>
+                                </w:p>
                               </w:txbxContent>
                             </wps:txbx>
                             <wps:bodyPr rot="0" vert="horz" wrap="square" lIns="91440" tIns="45720" rIns="91440" bIns="45720" anchor="t" anchorCtr="0" upright="1">
@@ -486,8 +494,7 @@
                 </mc:Choice>
                 <mc:Fallback>
                   <w:pict>
-                    <v:rect w14:anchorId="6044DBE6" id="SHAPE_FILL_AVATAR_2" o:spid="_x0000_s1026" style="position:absolute;left:0;text-align:left;margin-left:317.95pt;margin-top:4.6pt;width:53.95pt;height:68.9pt;z-index:251657728;visibility:visible;mso-wrap-style:square;mso-width-percent:0;mso-height-percent:0;mso-wrap-distance-left:9pt;mso-wrap-distance-top:0;mso-wrap-distance-right:9pt;mso-wrap-distance-bottom:0;mso-position-horizontal:absolute;mso-position-horizontal-relative:text;mso-position-vertical:absolute;mso-position-vertical-relative:text;mso-width-percent:0;mso-height-percent:0;mso-width-relative:page;mso-height-relative:page;v-text-anchor:top" o:gfxdata="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">
-                      <v:fill r:id="rId6" o:title="" recolor="t" rotate="t" type="frame"/>
+                    <v:rect w14:anchorId="6044DBE6" id="SHAPE_FILL_AVATAR_2" o:spid="_x0000_s1026" style="position:absolute;left:0;text-align:left;margin-left:318.05pt;margin-top:4.4pt;width:56.4pt;height:68.9pt;z-index:251657728;visibility:visible;mso-wrap-style:square;mso-width-percent:0;mso-height-percent:0;mso-wrap-distance-left:9pt;mso-wrap-distance-top:0;mso-wrap-distance-right:9pt;mso-wrap-distance-bottom:0;mso-position-horizontal:absolute;mso-position-horizontal-relative:text;mso-position-vertical:absolute;mso-position-vertical-relative:text;mso-width-percent:0;mso-height-percent:0;mso-width-relative:page;mso-height-relative:page;v-text-anchor:top" o:gfxdata="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" filled="f">
                       <v:textbox>
                         <w:txbxContent>
                           <w:p>
@@ -510,6 +517,26 @@
                                 <w:szCs w:val="18"/>
                               </w:rPr>
                             </w:pPr>
+                          </w:p>
+                          <w:p>
+                            <w:pPr>
+                              <w:jc w:val="center"/>
+                              <w:rPr>
+                                <w:rFonts w:ascii="Times New Roman" w:hAnsi="Times New Roman"/>
+                                <w:b w:val="0"/>
+                                <w:sz w:val="18"/>
+                                <w:szCs w:val="18"/>
+                              </w:rPr>
+                            </w:pPr>
+                            <w:r>
+                              <w:rPr>
+                                <w:rFonts w:ascii="Times New Roman" w:hAnsi="Times New Roman"/>
+                                <w:b w:val="0"/>
+                                <w:sz w:val="18"/>
+                                <w:szCs w:val="18"/>
+                              </w:rPr>
+                              <w:t>DÁN ẢNH</w:t>
+                            </w:r>
                           </w:p>
                         </w:txbxContent>
                       </v:textbox>
@@ -559,19 +586,7 @@
                               <a:prstGeom prst="rect">
                                 <a:avLst/>
                               </a:prstGeom>
-                              <a:blipFill dpi="0" rotWithShape="1">
-                                <a:blip r:embed="rId5">
-                                  <a:extLst>
-                                    <a:ext uri="{28A0092B-C50C-407E-A947-70E740481C1C}">
-                                      <a14:useLocalDpi xmlns:a14="http://schemas.microsoft.com/office/drawing/2010/main" val="0"/>
-                                    </a:ext>
-                                  </a:extLst>
-                                </a:blip>
-                                <a:srcRect/>
-                                <a:stretch>
-                                  <a:fillRect/>
-                                </a:stretch>
-                              </a:blipFill>
+                              <a:noFill/>
                               <a:ln w="9525">
                                 <a:solidFill>
                                   <a:srgbClr val="000000"/>
@@ -594,6 +609,37 @@
                                     </w:rPr>
                                   </w:pPr>
                                 </w:p>
+                                <w:p>
+                                  <w:pPr>
+                                    <w:jc w:val="center"/>
+                                    <w:rPr>
+                                      <w:rFonts w:ascii="Times New Roman" w:hAnsi="Times New Roman"/>
+                                      <w:b w:val="0"/>
+                                      <w:sz w:val="18"/>
+                                      <w:szCs w:val="18"/>
+                                    </w:rPr>
+                                  </w:pPr>
+                                </w:p>
+                                <w:p>
+                                  <w:pPr>
+                                    <w:jc w:val="center"/>
+                                    <w:rPr>
+                                      <w:rFonts w:ascii="Times New Roman" w:hAnsi="Times New Roman"/>
+                                      <w:b w:val="0"/>
+                                      <w:sz w:val="18"/>
+                                      <w:szCs w:val="18"/>
+                                    </w:rPr>
+                                  </w:pPr>
+                                  <w:r>
+                                    <w:rPr>
+                                      <w:rFonts w:ascii="Times New Roman" w:hAnsi="Times New Roman"/>
+                                      <w:b w:val="0"/>
+                                      <w:sz w:val="18"/>
+                                      <w:szCs w:val="18"/>
+                                    </w:rPr>
+                                    <w:t>DÁN ẢNH</w:t>
+                                  </w:r>
+                                </w:p>
                               </w:txbxContent>
                             </wps:txbx>
                             <wps:bodyPr rot="0" vert="horz" wrap="square" lIns="91440" tIns="45720" rIns="91440" bIns="45720" anchor="t" anchorCtr="0" upright="1">
@@ -613,8 +659,7 @@
                 </mc:Choice>
                 <mc:Fallback>
                   <w:pict>
-                    <v:rect w14:anchorId="0401AF24" id="SHAPE_FILL_AVATAR_1" o:spid="_x0000_s1027" style="position:absolute;left:0;text-align:left;margin-left:260.3pt;margin-top:4.35pt;width:56.7pt;height:68.9pt;z-index:251662336;visibility:visible;mso-wrap-style:square;mso-width-percent:0;mso-height-percent:0;mso-wrap-distance-left:0;mso-wrap-distance-top:0;mso-wrap-distance-right:0;mso-wrap-distance-bottom:0;mso-position-horizontal:absolute;mso-position-horizontal-relative:text;mso-position-vertical:absolute;mso-position-vertical-relative:text;mso-width-percent:0;mso-height-percent:0;mso-width-relative:page;mso-height-relative:page;v-text-anchor:top" o:gfxdata="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">
-                      <v:fill r:id="rId6" o:title="" recolor="t" rotate="t" type="frame"/>
+                    <v:rect w14:anchorId="0401AF24" id="SHAPE_FILL_AVATAR_1" o:spid="_x0000_s1027" style="position:absolute;left:0;text-align:left;margin-left:260.3pt;margin-top:4.35pt;width:56.7pt;height:68.9pt;z-index:251662336;visibility:visible;mso-wrap-style:square;mso-width-percent:0;mso-height-percent:0;mso-wrap-distance-left:0;mso-wrap-distance-top:0;mso-wrap-distance-right:0;mso-wrap-distance-bottom:0;mso-position-horizontal:absolute;mso-position-horizontal-relative:text;mso-position-vertical:absolute;mso-position-vertical-relative:text;mso-width-percent:0;mso-height-percent:0;mso-width-relative:page;mso-height-relative:page;v-text-anchor:top" o:gfxdata="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" filled="f">
                       <v:textbox>
                         <w:txbxContent>
                           <w:p>
@@ -627,6 +672,37 @@
                                 <w:szCs w:val="18"/>
                               </w:rPr>
                             </w:pPr>
+                          </w:p>
+                          <w:p>
+                            <w:pPr>
+                              <w:jc w:val="center"/>
+                              <w:rPr>
+                                <w:rFonts w:ascii="Times New Roman" w:hAnsi="Times New Roman"/>
+                                <w:b w:val="0"/>
+                                <w:sz w:val="18"/>
+                                <w:szCs w:val="18"/>
+                              </w:rPr>
+                            </w:pPr>
+                          </w:p>
+                          <w:p>
+                            <w:pPr>
+                              <w:jc w:val="center"/>
+                              <w:rPr>
+                                <w:rFonts w:ascii="Times New Roman" w:hAnsi="Times New Roman"/>
+                                <w:b w:val="0"/>
+                                <w:sz w:val="18"/>
+                                <w:szCs w:val="18"/>
+                              </w:rPr>
+                            </w:pPr>
+                            <w:r>
+                              <w:rPr>
+                                <w:rFonts w:ascii="Times New Roman" w:hAnsi="Times New Roman"/>
+                                <w:b w:val="0"/>
+                                <w:sz w:val="18"/>
+                                <w:szCs w:val="18"/>
+                              </w:rPr>
+                              <w:t>DÁN ẢNH</w:t>
+                            </w:r>
                           </w:p>
                         </w:txbxContent>
                       </v:textbox>
@@ -1026,7 +1102,6 @@
               <w:rPr>
                 <w:rFonts w:ascii="Times New Roman" w:hAnsi="Times New Roman"/>
                 <w:bCs/>
-                <w:i/>
                 <w:sz w:val="18"/>
                 <w:szCs w:val="18"/>
               </w:rPr>
@@ -1423,7 +1498,20 @@
                 <w:szCs w:val="18"/>
                 <w:lang w:val="vi-VN"/>
               </w:rPr>
-              <w:t>hi rõ thời gian học (niên khóa); đóng dấu giáp lai vào giữa 2 ảnh; đóng dấu xác nhận của nhà trường. Xuất trình thẻ sinh viên (bản chính) khi nộp đơn.</w:t>
+              <w:t>hi rõ thời gian học (niên khóa); đóng dấu giáp lai vào giữa 2 ảnh; đóng dấu xác nhận của nhà trường. Xuất trình th</w:t>
+            </w:r>
+            <w:bookmarkStart w:id="2" w:name="_GoBack"/>
+            <w:bookmarkEnd w:id="2"/>
+            <w:r>
+              <w:rPr>
+                <w:rFonts w:ascii="Times New Roman" w:hAnsi="Times New Roman"/>
+                <w:b w:val="0"/>
+                <w:iCs/>
+                <w:sz w:val="18"/>
+                <w:szCs w:val="18"/>
+                <w:lang w:val="vi-VN"/>
+              </w:rPr>
+              <w:t>ẻ sinh viên (bản chính) khi nộp đơn.</w:t>
             </w:r>
           </w:p>
           <w:p>
@@ -1711,7 +1799,6 @@
                     <w:jc w:val="center"/>
                     <w:rPr>
                       <w:rFonts w:ascii="Times New Roman" w:hAnsi="Times New Roman"/>
-                      <w:i/>
                       <w:sz w:val="18"/>
                       <w:szCs w:val="18"/>
                       <w:lang w:val="vi-VN"/>
@@ -1720,7 +1807,6 @@
                   <w:r>
                     <w:rPr>
                       <w:rFonts w:ascii="Times New Roman" w:hAnsi="Times New Roman"/>
-                      <w:i/>
                       <w:sz w:val="18"/>
                       <w:szCs w:val="18"/>
                       <w:lang w:val="vi-VN"/>
@@ -1835,8 +1921,6 @@
                       <w:lang w:val="vi-VN"/>
                     </w:rPr>
                   </w:pPr>
-                  <w:bookmarkStart w:id="2" w:name="_GoBack"/>
-                  <w:bookmarkEnd w:id="2"/>
                 </w:p>
                 <w:p>
                   <w:pPr>
@@ -6172,7 +6256,7 @@
                                     </w:rPr>
                                     <w:t> </w:t>
                                   </w:r>
-                                  <w:hyperlink r:id="rId7" w:tgtFrame="_blank" w:history="1">
+                                  <w:hyperlink r:id="rId5" w:tgtFrame="_blank" w:history="1">
                                     <w:r>
                                       <w:rPr>
                                         <w:rStyle w:val="Hyperlink"/>
@@ -6332,7 +6416,7 @@
                               </w:rPr>
                               <w:t> </w:t>
                             </w:r>
-                            <w:hyperlink r:id="rId8" w:tgtFrame="_blank" w:history="1">
+                            <w:hyperlink r:id="rId6" w:tgtFrame="_blank" w:history="1">
                               <w:r>
                                 <w:rPr>
                                   <w:rStyle w:val="Hyperlink"/>
@@ -7124,7 +7208,7 @@
 </file>
 
 <file path=customXml/itemProps1.xml><?xml version="1.0" encoding="utf-8"?>
-<ds:datastoreItem xmlns:ds="http://schemas.openxmlformats.org/officeDocument/2006/customXml" ds:itemID="{8BA37681-2248-4279-8E40-B6B1204CCF29}">
+<ds:datastoreItem xmlns:ds="http://schemas.openxmlformats.org/officeDocument/2006/customXml" ds:itemID="{003621DE-16B5-4E0D-B471-A202633A338A}">
   <ds:schemaRefs>
     <ds:schemaRef ds:uri="http://schemas.openxmlformats.org/officeDocument/2006/bibliography"/>
   </ds:schemaRefs>

</xml_diff>

<commit_message>
Chỉnh sửa giao diện và phiếu in theo yc
</commit_message>
<xml_diff>
--- a/nuce.web.api/Templates/Ctsv/ve_xe_bus.docx
+++ b/nuce.web.api/Templates/Ctsv/ve_xe_bus.docx
@@ -99,7 +99,7 @@
                     <mc:AlternateContent>
                       <mc:Choice Requires="wps">
                         <w:drawing>
-                          <wp:anchor distT="4294967295" distB="4294967295" distL="114300" distR="114300" simplePos="0" relativeHeight="251664384" behindDoc="0" locked="0" layoutInCell="1" allowOverlap="1">
+                          <wp:anchor distT="4294967295" distB="4294967295" distL="114300" distR="114300" simplePos="0" relativeHeight="251660800" behindDoc="0" locked="0" layoutInCell="1" allowOverlap="1" wp14:anchorId="4A1FC717" wp14:editId="40259300">
                             <wp:simplePos x="0" y="0"/>
                             <wp:positionH relativeFrom="column">
                               <wp:posOffset>845820</wp:posOffset>
@@ -160,7 +160,7 @@
                       </mc:Choice>
                       <mc:Fallback>
                         <w:pict>
-                          <v:line w14:anchorId="1EBBCDEB" id="Line 39" o:spid="_x0000_s1026" style="position:absolute;z-index:251664384;visibility:visible;mso-wrap-style:square;mso-width-percent:0;mso-height-percent:0;mso-wrap-distance-left:9pt;mso-wrap-distance-top:-3e-5mm;mso-wrap-distance-right:9pt;mso-wrap-distance-bottom:-3e-5mm;mso-position-horizontal:absolute;mso-position-horizontal-relative:text;mso-position-vertical:absolute;mso-position-vertical-relative:text;mso-width-percent:0;mso-height-percent:0;mso-width-relative:page;mso-height-relative:page" from="66.6pt,.7pt" to="111.6pt,.7pt" o:gfxdata="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"/>
+                          <v:line w14:anchorId="1D5FBB9E" id="Line 39" o:spid="_x0000_s1026" style="position:absolute;z-index:251660800;visibility:visible;mso-wrap-style:square;mso-width-percent:0;mso-height-percent:0;mso-wrap-distance-left:9pt;mso-wrap-distance-top:-3e-5mm;mso-wrap-distance-right:9pt;mso-wrap-distance-bottom:-3e-5mm;mso-position-horizontal:absolute;mso-position-horizontal-relative:text;mso-position-vertical:absolute;mso-position-vertical-relative:text;mso-width-percent:0;mso-height-percent:0;mso-width-relative:page;mso-height-relative:page" from="66.6pt,.7pt" to="111.6pt,.7pt" o:gfxdata="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"/>
                         </w:pict>
                       </mc:Fallback>
                     </mc:AlternateContent>
@@ -249,7 +249,7 @@
                     <mc:AlternateContent>
                       <mc:Choice Requires="wps">
                         <w:drawing>
-                          <wp:anchor distT="4294967295" distB="4294967295" distL="114300" distR="114300" simplePos="0" relativeHeight="251656192" behindDoc="0" locked="0" layoutInCell="1" allowOverlap="1">
+                          <wp:anchor distT="4294967295" distB="4294967295" distL="114300" distR="114300" simplePos="0" relativeHeight="251656704" behindDoc="0" locked="0" layoutInCell="1" allowOverlap="1" wp14:anchorId="7C853213" wp14:editId="1CDF0342">
                             <wp:simplePos x="0" y="0"/>
                             <wp:positionH relativeFrom="column">
                               <wp:posOffset>634365</wp:posOffset>
@@ -281,7 +281,7 @@
                                     <a:noFill/>
                                     <a:ln w="9525">
                                       <a:solidFill>
-                                        <a:srgbClr val="000080"/>
+                                        <a:schemeClr val="tx1"/>
                                       </a:solidFill>
                                       <a:round/>
                                       <a:headEnd/>
@@ -310,7 +310,7 @@
                       </mc:Choice>
                       <mc:Fallback>
                         <w:pict>
-                          <v:line w14:anchorId="016D99F3" id="Line 19" o:spid="_x0000_s1026" style="position:absolute;z-index:251656192;visibility:visible;mso-wrap-style:square;mso-width-percent:0;mso-height-percent:0;mso-wrap-distance-left:9pt;mso-wrap-distance-top:-3e-5mm;mso-wrap-distance-right:9pt;mso-wrap-distance-bottom:-3e-5mm;mso-position-horizontal:absolute;mso-position-horizontal-relative:text;mso-position-vertical:absolute;mso-position-vertical-relative:text;mso-width-percent:0;mso-height-percent:0;mso-width-relative:page;mso-height-relative:page" from="49.95pt,4.15pt" to="148.95pt,4.15pt" o:gfxdata="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" strokecolor="navy"/>
+                          <v:line w14:anchorId="597DEABB" id="Line 19" o:spid="_x0000_s1026" style="position:absolute;z-index:251656704;visibility:visible;mso-wrap-style:square;mso-width-percent:0;mso-height-percent:0;mso-wrap-distance-left:9pt;mso-wrap-distance-top:-3e-5mm;mso-wrap-distance-right:9pt;mso-wrap-distance-bottom:-3e-5mm;mso-position-horizontal:absolute;mso-position-horizontal-relative:text;mso-position-vertical:absolute;mso-position-vertical-relative:text;mso-width-percent:0;mso-height-percent:0;mso-width-relative:page;mso-height-relative:page" from="49.95pt,4.15pt" to="148.95pt,4.15pt" o:gfxdata="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" strokecolor="black [3213]"/>
                         </w:pict>
                       </mc:Fallback>
                     </mc:AlternateContent>
@@ -557,7 +557,7 @@
               <mc:AlternateContent>
                 <mc:Choice Requires="wps">
                   <w:drawing>
-                    <wp:anchor distT="0" distB="0" distL="0" distR="0" simplePos="0" relativeHeight="251662336" behindDoc="0" locked="0" layoutInCell="1" allowOverlap="1" wp14:anchorId="0401AF24" wp14:editId="4FA8B345">
+                    <wp:anchor distT="0" distB="0" distL="0" distR="0" simplePos="0" relativeHeight="251659776" behindDoc="0" locked="0" layoutInCell="1" allowOverlap="1" wp14:anchorId="0401AF24" wp14:editId="4FA8B345">
                       <wp:simplePos x="0" y="0"/>
                       <wp:positionH relativeFrom="column">
                         <wp:posOffset>3305810</wp:posOffset>
@@ -659,7 +659,7 @@
                 </mc:Choice>
                 <mc:Fallback>
                   <w:pict>
-                    <v:rect w14:anchorId="0401AF24" id="SHAPE_FILL_AVATAR_1" o:spid="_x0000_s1027" style="position:absolute;left:0;text-align:left;margin-left:260.3pt;margin-top:4.35pt;width:56.7pt;height:68.9pt;z-index:251662336;visibility:visible;mso-wrap-style:square;mso-width-percent:0;mso-height-percent:0;mso-wrap-distance-left:0;mso-wrap-distance-top:0;mso-wrap-distance-right:0;mso-wrap-distance-bottom:0;mso-position-horizontal:absolute;mso-position-horizontal-relative:text;mso-position-vertical:absolute;mso-position-vertical-relative:text;mso-width-percent:0;mso-height-percent:0;mso-width-relative:page;mso-height-relative:page;v-text-anchor:top" o:gfxdata="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" filled="f">
+                    <v:rect w14:anchorId="0401AF24" id="SHAPE_FILL_AVATAR_1" o:spid="_x0000_s1027" style="position:absolute;left:0;text-align:left;margin-left:260.3pt;margin-top:4.35pt;width:56.7pt;height:68.9pt;z-index:251659776;visibility:visible;mso-wrap-style:square;mso-width-percent:0;mso-height-percent:0;mso-wrap-distance-left:0;mso-wrap-distance-top:0;mso-wrap-distance-right:0;mso-wrap-distance-bottom:0;mso-position-horizontal:absolute;mso-position-horizontal-relative:text;mso-position-vertical:absolute;mso-position-vertical-relative:text;mso-width-percent:0;mso-height-percent:0;mso-width-relative:page;mso-height-relative:page;v-text-anchor:top" o:gfxdata="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" filled="f">
                       <v:textbox>
                         <w:txbxContent>
                           <w:p>
@@ -755,7 +755,7 @@
               <mc:AlternateContent>
                 <mc:Choice Requires="wps">
                   <w:drawing>
-                    <wp:anchor distT="0" distB="0" distL="114300" distR="114300" simplePos="0" relativeHeight="251652096" behindDoc="0" locked="0" layoutInCell="1" allowOverlap="1">
+                    <wp:anchor distT="0" distB="0" distL="114300" distR="114300" simplePos="0" relativeHeight="251654656" behindDoc="0" locked="0" layoutInCell="1" allowOverlap="1">
                       <wp:simplePos x="0" y="0"/>
                       <wp:positionH relativeFrom="column">
                         <wp:posOffset>2211705</wp:posOffset>
@@ -835,7 +835,7 @@
                 </mc:Choice>
                 <mc:Fallback>
                   <w:pict>
-                    <v:rect id="Rectangle 6" o:spid="_x0000_s1028" style="position:absolute;margin-left:174.15pt;margin-top:.7pt;width:39.75pt;height:20.9pt;z-index:251652096;visibility:visible;mso-wrap-style:square;mso-width-percent:0;mso-height-percent:0;mso-wrap-distance-left:9pt;mso-wrap-distance-top:0;mso-wrap-distance-right:9pt;mso-wrap-distance-bottom:0;mso-position-horizontal:absolute;mso-position-horizontal-relative:text;mso-position-vertical:absolute;mso-position-vertical-relative:text;mso-width-percent:0;mso-height-percent:0;mso-width-relative:page;mso-height-relative:page;v-text-anchor:top" o:gfxdata="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">
+                    <v:rect id="Rectangle 6" o:spid="_x0000_s1028" style="position:absolute;margin-left:174.15pt;margin-top:.7pt;width:39.75pt;height:20.9pt;z-index:251654656;visibility:visible;mso-wrap-style:square;mso-width-percent:0;mso-height-percent:0;mso-wrap-distance-left:9pt;mso-wrap-distance-top:0;mso-wrap-distance-right:9pt;mso-wrap-distance-bottom:0;mso-position-horizontal:absolute;mso-position-horizontal-relative:text;mso-position-vertical:absolute;mso-position-vertical-relative:text;mso-width-percent:0;mso-height-percent:0;mso-width-relative:page;mso-height-relative:page;v-text-anchor:top" o:gfxdata="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">
                       <v:textbox>
                         <w:txbxContent>
                           <w:p>
@@ -921,7 +921,7 @@
               <mc:AlternateContent>
                 <mc:Choice Requires="wps">
                   <w:drawing>
-                    <wp:anchor distT="0" distB="0" distL="114300" distR="114300" simplePos="0" relativeHeight="251654144" behindDoc="0" locked="0" layoutInCell="1" allowOverlap="1">
+                    <wp:anchor distT="0" distB="0" distL="114300" distR="114300" simplePos="0" relativeHeight="251655680" behindDoc="0" locked="0" layoutInCell="1" allowOverlap="1">
                       <wp:simplePos x="0" y="0"/>
                       <wp:positionH relativeFrom="column">
                         <wp:posOffset>2214904</wp:posOffset>
@@ -1000,7 +1000,7 @@
                 </mc:Choice>
                 <mc:Fallback>
                   <w:pict>
-                    <v:rect id="Rectangle 8" o:spid="_x0000_s1029" style="position:absolute;margin-left:174.4pt;margin-top:8pt;width:39.75pt;height:20.9pt;z-index:251654144;visibility:visible;mso-wrap-style:square;mso-width-percent:0;mso-height-percent:0;mso-wrap-distance-left:9pt;mso-wrap-distance-top:0;mso-wrap-distance-right:9pt;mso-wrap-distance-bottom:0;mso-position-horizontal:absolute;mso-position-horizontal-relative:text;mso-position-vertical:absolute;mso-position-vertical-relative:text;mso-width-percent:0;mso-height-percent:0;mso-width-relative:page;mso-height-relative:page;v-text-anchor:top" o:gfxdata="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">
+                    <v:rect id="Rectangle 8" o:spid="_x0000_s1029" style="position:absolute;margin-left:174.4pt;margin-top:8pt;width:39.75pt;height:20.9pt;z-index:251655680;visibility:visible;mso-wrap-style:square;mso-width-percent:0;mso-height-percent:0;mso-wrap-distance-left:9pt;mso-wrap-distance-top:0;mso-wrap-distance-right:9pt;mso-wrap-distance-bottom:0;mso-position-horizontal:absolute;mso-position-horizontal-relative:text;mso-position-vertical:absolute;mso-position-vertical-relative:text;mso-width-percent:0;mso-height-percent:0;mso-width-relative:page;mso-height-relative:page;v-text-anchor:top" o:gfxdata="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">
                       <v:textbox>
                         <w:txbxContent>
                           <w:p>
@@ -1498,20 +1498,7 @@
                 <w:szCs w:val="18"/>
                 <w:lang w:val="vi-VN"/>
               </w:rPr>
-              <w:t>hi rõ thời gian học (niên khóa); đóng dấu giáp lai vào giữa 2 ảnh; đóng dấu xác nhận của nhà trường. Xuất trình th</w:t>
-            </w:r>
-            <w:bookmarkStart w:id="2" w:name="_GoBack"/>
-            <w:bookmarkEnd w:id="2"/>
-            <w:r>
-              <w:rPr>
-                <w:rFonts w:ascii="Times New Roman" w:hAnsi="Times New Roman"/>
-                <w:b w:val="0"/>
-                <w:iCs/>
-                <w:sz w:val="18"/>
-                <w:szCs w:val="18"/>
-                <w:lang w:val="vi-VN"/>
-              </w:rPr>
-              <w:t>ẻ sinh viên (bản chính) khi nộp đơn.</w:t>
+              <w:t>hi rõ thời gian học (niên khóa); đóng dấu giáp lai vào giữa 2 ảnh; đóng dấu xác nhận của nhà trường. Xuất trình thẻ sinh viên (bản chính) khi nộp đơn.</w:t>
             </w:r>
           </w:p>
           <w:p>
@@ -1626,8 +1613,8 @@
               <w:tblLook w:val="0000" w:firstRow="0" w:lastRow="0" w:firstColumn="0" w:lastColumn="0" w:noHBand="0" w:noVBand="0"/>
             </w:tblPr>
             <w:tblGrid>
-              <w:gridCol w:w="2340"/>
-              <w:gridCol w:w="5220"/>
+              <w:gridCol w:w="3828"/>
+              <w:gridCol w:w="3732"/>
             </w:tblGrid>
             <w:tr>
               <w:trPr>
@@ -1635,11 +1622,10 @@
               </w:trPr>
               <w:tc>
                 <w:tcPr>
-                  <w:tcW w:w="2340" w:type="dxa"/>
-                </w:tcPr>
-                <w:p>
-                  <w:pPr>
-                    <w:spacing w:before="60"/>
+                  <w:tcW w:w="3828" w:type="dxa"/>
+                </w:tcPr>
+                <w:p>
+                  <w:pPr>
                     <w:jc w:val="center"/>
                     <w:rPr>
                       <w:rFonts w:ascii="Times New Roman" w:hAnsi="Times New Roman"/>
@@ -1648,19 +1634,37 @@
                       <w:lang w:val="vi-VN"/>
                     </w:rPr>
                   </w:pPr>
-                  <w:r>
-                    <w:rPr>
-                      <w:rFonts w:ascii="Times New Roman" w:hAnsi="Times New Roman"/>
+                </w:p>
+                <w:p>
+                  <w:pPr>
+                    <w:jc w:val="center"/>
+                    <w:rPr>
+                      <w:rFonts w:ascii="Times New Roman" w:hAnsi="Times New Roman"/>
+                      <w:i/>
                       <w:sz w:val="18"/>
                       <w:szCs w:val="18"/>
                       <w:lang w:val="vi-VN"/>
                     </w:rPr>
+                  </w:pPr>
+                  <w:r>
+                    <w:rPr>
+                      <w:rFonts w:ascii="Times New Roman" w:hAnsi="Times New Roman"/>
+                      <w:sz w:val="18"/>
+                      <w:szCs w:val="18"/>
+                      <w:lang w:val="vi-VN"/>
+                    </w:rPr>
                     <w:t>Người đăng ký</w:t>
                   </w:r>
-                </w:p>
-                <w:p>
-                  <w:pPr>
-                    <w:jc w:val="center"/>
+                  <w:r>
+                    <w:rPr>
+                      <w:rFonts w:ascii="Times New Roman" w:hAnsi="Times New Roman"/>
+                      <w:sz w:val="18"/>
+                      <w:szCs w:val="18"/>
+                      <w:lang w:val="vi-VN"/>
+                    </w:rPr>
+                    <w:br/>
+                  </w:r>
+                  <w:r>
                     <w:rPr>
                       <w:rFonts w:ascii="Times New Roman" w:hAnsi="Times New Roman"/>
                       <w:b w:val="0"/>
@@ -1669,25 +1673,26 @@
                       <w:szCs w:val="18"/>
                       <w:lang w:val="vi-VN"/>
                     </w:rPr>
-                  </w:pPr>
-                  <w:r>
-                    <w:rPr>
-                      <w:rFonts w:ascii="Times New Roman" w:hAnsi="Times New Roman"/>
-                      <w:b w:val="0"/>
+                    <w:t>(ký, ghi rõ họ tên)</w:t>
+                  </w:r>
+                </w:p>
+                <w:p>
+                  <w:pPr>
+                    <w:jc w:val="center"/>
+                    <w:rPr>
+                      <w:rFonts w:ascii="Times New Roman" w:hAnsi="Times New Roman"/>
                       <w:i/>
                       <w:sz w:val="18"/>
                       <w:szCs w:val="18"/>
                       <w:lang w:val="vi-VN"/>
                     </w:rPr>
-                    <w:t>(ký, ghi rõ họ tên)</w:t>
-                  </w:r>
-                </w:p>
-                <w:p>
-                  <w:pPr>
-                    <w:jc w:val="center"/>
-                    <w:rPr>
-                      <w:rFonts w:ascii="Times New Roman" w:hAnsi="Times New Roman"/>
-                      <w:b w:val="0"/>
+                  </w:pPr>
+                </w:p>
+                <w:p>
+                  <w:pPr>
+                    <w:jc w:val="center"/>
+                    <w:rPr>
+                      <w:rFonts w:ascii="Times New Roman" w:hAnsi="Times New Roman"/>
                       <w:i/>
                       <w:sz w:val="18"/>
                       <w:szCs w:val="18"/>
@@ -1724,6 +1729,7 @@
                     <w:jc w:val="center"/>
                     <w:rPr>
                       <w:rFonts w:ascii="Times New Roman" w:hAnsi="Times New Roman"/>
+                      <w:b w:val="0"/>
                       <w:i/>
                       <w:sz w:val="18"/>
                       <w:szCs w:val="18"/>
@@ -1736,100 +1742,26 @@
                     <w:jc w:val="center"/>
                     <w:rPr>
                       <w:rFonts w:ascii="Times New Roman" w:hAnsi="Times New Roman"/>
-                      <w:i/>
-                      <w:sz w:val="18"/>
-                      <w:szCs w:val="18"/>
-                      <w:lang w:val="vi-VN"/>
-                    </w:rPr>
-                  </w:pPr>
-                </w:p>
-                <w:p>
-                  <w:pPr>
-                    <w:jc w:val="center"/>
-                    <w:rPr>
-                      <w:rFonts w:ascii="Times New Roman" w:hAnsi="Times New Roman"/>
-                      <w:i/>
-                      <w:sz w:val="18"/>
-                      <w:szCs w:val="18"/>
-                      <w:lang w:val="vi-VN"/>
-                    </w:rPr>
-                  </w:pPr>
-                </w:p>
-                <w:p>
-                  <w:pPr>
-                    <w:jc w:val="center"/>
-                    <w:rPr>
-                      <w:rFonts w:ascii="Times New Roman" w:hAnsi="Times New Roman"/>
-                      <w:b w:val="0"/>
-                      <w:i/>
-                      <w:sz w:val="18"/>
-                      <w:szCs w:val="18"/>
-                      <w:lang w:val="vi-VN"/>
-                    </w:rPr>
-                  </w:pPr>
-                </w:p>
-                <w:p>
-                  <w:pPr>
-                    <w:jc w:val="center"/>
-                    <w:rPr>
-                      <w:rFonts w:ascii="Times New Roman" w:hAnsi="Times New Roman"/>
-                      <w:b w:val="0"/>
-                      <w:i/>
-                      <w:sz w:val="18"/>
-                      <w:szCs w:val="18"/>
-                      <w:lang w:val="vi-VN"/>
-                    </w:rPr>
-                  </w:pPr>
-                </w:p>
-                <w:p>
-                  <w:pPr>
-                    <w:jc w:val="center"/>
-                    <w:rPr>
-                      <w:rFonts w:ascii="Times New Roman" w:hAnsi="Times New Roman"/>
-                      <w:b w:val="0"/>
-                      <w:i/>
-                      <w:sz w:val="18"/>
-                      <w:szCs w:val="18"/>
-                      <w:lang w:val="vi-VN"/>
-                    </w:rPr>
-                  </w:pPr>
-                </w:p>
-                <w:p>
-                  <w:pPr>
-                    <w:jc w:val="center"/>
-                    <w:rPr>
-                      <w:rFonts w:ascii="Times New Roman" w:hAnsi="Times New Roman"/>
-                      <w:sz w:val="18"/>
-                      <w:szCs w:val="18"/>
-                      <w:lang w:val="vi-VN"/>
-                    </w:rPr>
-                  </w:pPr>
-                  <w:r>
-                    <w:rPr>
-                      <w:rFonts w:ascii="Times New Roman" w:hAnsi="Times New Roman"/>
-                      <w:sz w:val="18"/>
-                      <w:szCs w:val="18"/>
-                      <w:lang w:val="vi-VN"/>
-                    </w:rPr>
-                    <w:t>&lt;ho_ten&gt;</w:t>
-                  </w:r>
-                </w:p>
-              </w:tc>
-              <w:tc>
-                <w:tcPr>
-                  <w:tcW w:w="5220" w:type="dxa"/>
-                </w:tcPr>
-                <w:p>
-                  <w:pPr>
-                    <w:jc w:val="center"/>
-                    <w:rPr>
-                      <w:rFonts w:ascii="Times New Roman" w:hAnsi="Times New Roman"/>
-                      <w:sz w:val="18"/>
-                      <w:szCs w:val="18"/>
-                      <w:lang w:val="vi-VN"/>
-                    </w:rPr>
-                  </w:pPr>
-                </w:p>
+                      <w:sz w:val="18"/>
+                      <w:szCs w:val="18"/>
+                    </w:rPr>
+                  </w:pPr>
+                  <w:bookmarkStart w:id="2" w:name="_GoBack"/>
+                  <w:bookmarkEnd w:id="2"/>
+                  <w:r>
+                    <w:rPr>
+                      <w:rFonts w:ascii="Times New Roman" w:hAnsi="Times New Roman"/>
+                      <w:sz w:val="18"/>
+                      <w:szCs w:val="18"/>
+                    </w:rPr>
+                    <w:t>&lt;ho_ten_ky&gt;</w:t>
+                  </w:r>
+                </w:p>
+              </w:tc>
+              <w:tc>
+                <w:tcPr>
+                  <w:tcW w:w="3732" w:type="dxa"/>
+                </w:tcPr>
                 <w:p>
                   <w:pPr>
                     <w:jc w:val="center"/>
@@ -6094,7 +6026,7 @@
               <mc:AlternateContent>
                 <mc:Choice Requires="wps">
                   <w:drawing>
-                    <wp:anchor distT="0" distB="0" distL="114300" distR="114300" simplePos="0" relativeHeight="251658240" behindDoc="0" locked="0" layoutInCell="1" allowOverlap="1">
+                    <wp:anchor distT="0" distB="0" distL="114300" distR="114300" simplePos="0" relativeHeight="251658752" behindDoc="0" locked="0" layoutInCell="1" allowOverlap="1">
                       <wp:simplePos x="0" y="0"/>
                       <wp:positionH relativeFrom="column">
                         <wp:posOffset>224155</wp:posOffset>
@@ -6295,7 +6227,7 @@
                 </mc:Choice>
                 <mc:Fallback>
                   <w:pict>
-                    <v:roundrect id="AutoShape 25" o:spid="_x0000_s1030" style="position:absolute;left:0;text-align:left;margin-left:17.65pt;margin-top:22.85pt;width:368.55pt;height:102.45pt;z-index:251658240;visibility:visible;mso-wrap-style:square;mso-width-percent:0;mso-height-percent:0;mso-wrap-distance-left:9pt;mso-wrap-distance-top:0;mso-wrap-distance-right:9pt;mso-wrap-distance-bottom:0;mso-position-horizontal:absolute;mso-position-horizontal-relative:text;mso-position-vertical:absolute;mso-position-vertical-relative:text;mso-width-percent:0;mso-height-percent:0;mso-width-relative:page;mso-height-relative:page;v-text-anchor:top" arcsize="10923f" o:gfxdata="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" strokeweight="3pt">
+                    <v:roundrect id="AutoShape 25" o:spid="_x0000_s1030" style="position:absolute;left:0;text-align:left;margin-left:17.65pt;margin-top:22.85pt;width:368.55pt;height:102.45pt;z-index:251658752;visibility:visible;mso-wrap-style:square;mso-width-percent:0;mso-height-percent:0;mso-wrap-distance-left:9pt;mso-wrap-distance-top:0;mso-wrap-distance-right:9pt;mso-wrap-distance-bottom:0;mso-position-horizontal:absolute;mso-position-horizontal-relative:text;mso-position-vertical:absolute;mso-position-vertical-relative:text;mso-width-percent:0;mso-height-percent:0;mso-width-relative:page;mso-height-relative:page;v-text-anchor:top" arcsize="10923f" o:gfxdata="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" strokeweight="3pt">
                       <v:stroke linestyle="thinThin"/>
                       <v:textbox>
                         <w:txbxContent>
@@ -7208,7 +7140,7 @@
 </file>
 
 <file path=customXml/itemProps1.xml><?xml version="1.0" encoding="utf-8"?>
-<ds:datastoreItem xmlns:ds="http://schemas.openxmlformats.org/officeDocument/2006/customXml" ds:itemID="{003621DE-16B5-4E0D-B471-A202633A338A}">
+<ds:datastoreItem xmlns:ds="http://schemas.openxmlformats.org/officeDocument/2006/customXml" ds:itemID="{28E23E42-2213-44F9-9CD1-1548B2089D6C}">
   <ds:schemaRefs>
     <ds:schemaRef ds:uri="http://schemas.openxmlformats.org/officeDocument/2006/bibliography"/>
   </ds:schemaRefs>

</xml_diff>